<commit_message>
Add ID 2. Can't assign Course to Instructor
</commit_message>
<xml_diff>
--- a/DefectLog/Debugging Techniques _Breakpoints.docx
+++ b/DefectLog/Debugging Techniques _Breakpoints.docx
@@ -199,8 +199,6 @@
             <w:r>
               <w:t>1</w:t>
             </w:r>
-            <w:bookmarkStart w:id="0" w:name="_GoBack"/>
-            <w:bookmarkEnd w:id="0"/>
           </w:p>
           <w:p>
             <w:r>
@@ -281,6 +279,7 @@
               </w:rPr>
               <w:t xml:space="preserve"> So am creating a new database Data isn’t being seeded to it even though I have explicitly made all the tables and data in my </w:t>
             </w:r>
+            <w:proofErr w:type="spellStart"/>
             <w:r>
               <w:rPr>
                 <w:rFonts w:ascii="Consolas" w:hAnsi="Consolas" w:cs="Consolas"/>
@@ -291,6 +290,7 @@
               </w:rPr>
               <w:t>SchoolContext</w:t>
             </w:r>
+            <w:proofErr w:type="spellEnd"/>
             <w:r>
               <w:rPr>
                 <w:rFonts w:ascii="Consolas" w:hAnsi="Consolas" w:cs="Consolas"/>
@@ -314,17 +314,9 @@
                 <w:sz w:val="24"/>
                 <w:szCs w:val="24"/>
               </w:rPr>
-              <w:t>. I am using this tutorial to complete it.</w:t>
-            </w:r>
-            <w:r>
-              <w:rPr>
-                <w:rFonts w:eastAsia="Times New Roman" w:cs="Times New Roman"/>
-                <w:sz w:val="24"/>
-                <w:szCs w:val="24"/>
-              </w:rPr>
-              <w:t xml:space="preserve"> </w:t>
-            </w:r>
-            <w:hyperlink r:id="rId9" w:history="1">
+              <w:t xml:space="preserve">. I am using this tutorial to complete it. </w:t>
+            </w:r>
+            <w:hyperlink r:id="rId9" w:anchor="update-the-database" w:history="1">
               <w:r>
                 <w:rPr>
                   <w:rStyle w:val="Hyperlink"/>
@@ -465,14 +457,52 @@
             <w:r>
               <w:t>Add migration `</w:t>
             </w:r>
-            <w:r>
-              <w:rPr>
-                <w:rFonts w:eastAsia="Times New Roman" w:cs="Times New Roman"/>
-                <w:sz w:val="24"/>
-                <w:szCs w:val="24"/>
-              </w:rPr>
-              <w:t>dotnet ef migrations add ComplexDataModel</w:t>
-            </w:r>
+            <w:proofErr w:type="spellStart"/>
+            <w:r>
+              <w:rPr>
+                <w:rFonts w:eastAsia="Times New Roman" w:cs="Times New Roman"/>
+                <w:sz w:val="24"/>
+                <w:szCs w:val="24"/>
+              </w:rPr>
+              <w:t>dotnet</w:t>
+            </w:r>
+            <w:proofErr w:type="spellEnd"/>
+            <w:r>
+              <w:rPr>
+                <w:rFonts w:eastAsia="Times New Roman" w:cs="Times New Roman"/>
+                <w:sz w:val="24"/>
+                <w:szCs w:val="24"/>
+              </w:rPr>
+              <w:t xml:space="preserve"> </w:t>
+            </w:r>
+            <w:proofErr w:type="spellStart"/>
+            <w:r>
+              <w:rPr>
+                <w:rFonts w:eastAsia="Times New Roman" w:cs="Times New Roman"/>
+                <w:sz w:val="24"/>
+                <w:szCs w:val="24"/>
+              </w:rPr>
+              <w:t>ef</w:t>
+            </w:r>
+            <w:proofErr w:type="spellEnd"/>
+            <w:r>
+              <w:rPr>
+                <w:rFonts w:eastAsia="Times New Roman" w:cs="Times New Roman"/>
+                <w:sz w:val="24"/>
+                <w:szCs w:val="24"/>
+              </w:rPr>
+              <w:t xml:space="preserve"> migrations add </w:t>
+            </w:r>
+            <w:proofErr w:type="spellStart"/>
+            <w:r>
+              <w:rPr>
+                <w:rFonts w:eastAsia="Times New Roman" w:cs="Times New Roman"/>
+                <w:sz w:val="24"/>
+                <w:szCs w:val="24"/>
+              </w:rPr>
+              <w:t>ComplexDataModel</w:t>
+            </w:r>
+            <w:proofErr w:type="spellEnd"/>
             <w:r>
               <w:rPr>
                 <w:rFonts w:eastAsia="Times New Roman" w:cs="Times New Roman"/>
@@ -553,13 +583,41 @@
               </w:rPr>
               <w:t>Enter new command `</w:t>
             </w:r>
-            <w:r>
-              <w:rPr>
-                <w:rFonts w:eastAsia="Times New Roman" w:cs="Times New Roman"/>
-                <w:sz w:val="24"/>
-                <w:szCs w:val="24"/>
-              </w:rPr>
-              <w:t>dotnet ef database update</w:t>
+            <w:proofErr w:type="spellStart"/>
+            <w:r>
+              <w:rPr>
+                <w:rFonts w:eastAsia="Times New Roman" w:cs="Times New Roman"/>
+                <w:sz w:val="24"/>
+                <w:szCs w:val="24"/>
+              </w:rPr>
+              <w:t>dotnet</w:t>
+            </w:r>
+            <w:proofErr w:type="spellEnd"/>
+            <w:r>
+              <w:rPr>
+                <w:rFonts w:eastAsia="Times New Roman" w:cs="Times New Roman"/>
+                <w:sz w:val="24"/>
+                <w:szCs w:val="24"/>
+              </w:rPr>
+              <w:t xml:space="preserve"> </w:t>
+            </w:r>
+            <w:proofErr w:type="spellStart"/>
+            <w:r>
+              <w:rPr>
+                <w:rFonts w:eastAsia="Times New Roman" w:cs="Times New Roman"/>
+                <w:sz w:val="24"/>
+                <w:szCs w:val="24"/>
+              </w:rPr>
+              <w:t>ef</w:t>
+            </w:r>
+            <w:proofErr w:type="spellEnd"/>
+            <w:r>
+              <w:rPr>
+                <w:rFonts w:eastAsia="Times New Roman" w:cs="Times New Roman"/>
+                <w:sz w:val="24"/>
+                <w:szCs w:val="24"/>
+              </w:rPr>
+              <w:t xml:space="preserve"> database update</w:t>
             </w:r>
             <w:r>
               <w:rPr>
@@ -602,7 +660,25 @@
                 <w:szCs w:val="24"/>
               </w:rPr>
               <w:lastRenderedPageBreak/>
-              <w:t>We run the app and DbInitializer.Initialize should be called. But it’s not being called at all. I can see it being skipped in the debugger.</w:t>
+              <w:t xml:space="preserve">We run the app and </w:t>
+            </w:r>
+            <w:proofErr w:type="spellStart"/>
+            <w:r>
+              <w:rPr>
+                <w:rFonts w:eastAsia="Times New Roman" w:cs="Times New Roman"/>
+                <w:sz w:val="24"/>
+                <w:szCs w:val="24"/>
+              </w:rPr>
+              <w:t>DbInitializer.Initialize</w:t>
+            </w:r>
+            <w:proofErr w:type="spellEnd"/>
+            <w:r>
+              <w:rPr>
+                <w:rFonts w:eastAsia="Times New Roman" w:cs="Times New Roman"/>
+                <w:sz w:val="24"/>
+                <w:szCs w:val="24"/>
+              </w:rPr>
+              <w:t xml:space="preserve"> should be called. But it’s not being called at all. I can see it being skipped in the debugger.</w:t>
             </w:r>
           </w:p>
           <w:p>
@@ -737,7 +813,27 @@
                 <w:szCs w:val="24"/>
                 <w:lang w:val="en-US"/>
               </w:rPr>
-              <w:t xml:space="preserve">is not showing the data. I can not see any databases being filled.  </w:t>
+              <w:t xml:space="preserve">is not showing the data. I </w:t>
+            </w:r>
+            <w:proofErr w:type="spellStart"/>
+            <w:r>
+              <w:rPr>
+                <w:rFonts w:ascii="Times New Roman" w:eastAsia="Times New Roman" w:hAnsi="Times New Roman" w:cs="Times New Roman"/>
+                <w:sz w:val="24"/>
+                <w:szCs w:val="24"/>
+                <w:lang w:val="en-US"/>
+              </w:rPr>
+              <w:t>can not</w:t>
+            </w:r>
+            <w:proofErr w:type="spellEnd"/>
+            <w:r>
+              <w:rPr>
+                <w:rFonts w:ascii="Times New Roman" w:eastAsia="Times New Roman" w:hAnsi="Times New Roman" w:cs="Times New Roman"/>
+                <w:sz w:val="24"/>
+                <w:szCs w:val="24"/>
+                <w:lang w:val="en-US"/>
+              </w:rPr>
+              <w:t xml:space="preserve"> see any databases being filled.  </w:t>
             </w:r>
           </w:p>
           <w:p>
@@ -764,7 +860,15 @@
           </w:p>
           <w:p>
             <w:r>
-              <w:t>`.NET Core SDK (reflecting any global.json):</w:t>
+              <w:t xml:space="preserve">`.NET Core SDK (reflecting any </w:t>
+            </w:r>
+            <w:proofErr w:type="spellStart"/>
+            <w:r>
+              <w:t>global.json</w:t>
+            </w:r>
+            <w:proofErr w:type="spellEnd"/>
+            <w:r>
+              <w:t>):</w:t>
             </w:r>
           </w:p>
           <w:p>
@@ -831,15 +935,43 @@
               <w:rPr>
                 <w:lang w:val="en-US"/>
               </w:rPr>
-              <w:t xml:space="preserve">Boom. I fixed the problem. Decided to look at the completed version of the project. I declared a new web host builder that didn’t have an IWebHost with the name of “host”. </w:t>
-            </w:r>
-          </w:p>
-          <w:p>
-            <w:r>
-              <w:rPr>
-                <w:lang w:val="en-US"/>
-              </w:rPr>
-              <w:t>And because the using statement in the Main() method of my program file was expecting one it skipped the using statement that allowed the database to be seeded. I just commented out line 20. Solved.</w:t>
+              <w:t xml:space="preserve">Boom. I fixed the problem. Decided to look at the completed version of the project. I declared a new web host builder that didn’t have an </w:t>
+            </w:r>
+            <w:proofErr w:type="spellStart"/>
+            <w:r>
+              <w:rPr>
+                <w:lang w:val="en-US"/>
+              </w:rPr>
+              <w:t>IWebHost</w:t>
+            </w:r>
+            <w:proofErr w:type="spellEnd"/>
+            <w:r>
+              <w:rPr>
+                <w:lang w:val="en-US"/>
+              </w:rPr>
+              <w:t xml:space="preserve"> with the name of “host”. </w:t>
+            </w:r>
+          </w:p>
+          <w:p>
+            <w:r>
+              <w:rPr>
+                <w:lang w:val="en-US"/>
+              </w:rPr>
+              <w:t xml:space="preserve">And because the using statement in the </w:t>
+            </w:r>
+            <w:proofErr w:type="gramStart"/>
+            <w:r>
+              <w:rPr>
+                <w:lang w:val="en-US"/>
+              </w:rPr>
+              <w:t>Main(</w:t>
+            </w:r>
+            <w:proofErr w:type="gramEnd"/>
+            <w:r>
+              <w:rPr>
+                <w:lang w:val="en-US"/>
+              </w:rPr>
+              <w:t>) method of my program file was expecting one it skipped the using statement that allowed the database to be seeded. I just commented out line 20. Solved.</w:t>
             </w:r>
           </w:p>
         </w:tc>
@@ -847,7 +979,50 @@
           <w:tcPr>
             <w:tcW w:w="5581" w:type="dxa"/>
           </w:tcPr>
-          <w:p/>
+          <w:p>
+            <w:r>
+              <w:rPr>
+                <w:noProof/>
+                <w:lang w:val="en-US"/>
+              </w:rPr>
+              <w:lastRenderedPageBreak/>
+              <w:drawing>
+                <wp:inline distT="0" distB="0" distL="0" distR="0" wp14:anchorId="0B9C879D" wp14:editId="709628A6">
+                  <wp:extent cx="3406775" cy="1708785"/>
+                  <wp:effectExtent l="0" t="0" r="3175" b="5715"/>
+                  <wp:docPr id="1" name="Picture 1"/>
+                  <wp:cNvGraphicFramePr>
+                    <a:graphicFrameLocks xmlns:a="http://schemas.openxmlformats.org/drawingml/2006/main" noChangeAspect="1"/>
+                  </wp:cNvGraphicFramePr>
+                  <a:graphic xmlns:a="http://schemas.openxmlformats.org/drawingml/2006/main">
+                    <a:graphicData uri="http://schemas.openxmlformats.org/drawingml/2006/picture">
+                      <pic:pic xmlns:pic="http://schemas.openxmlformats.org/drawingml/2006/picture">
+                        <pic:nvPicPr>
+                          <pic:cNvPr id="1" name=""/>
+                          <pic:cNvPicPr/>
+                        </pic:nvPicPr>
+                        <pic:blipFill>
+                          <a:blip r:embed="rId11"/>
+                          <a:stretch>
+                            <a:fillRect/>
+                          </a:stretch>
+                        </pic:blipFill>
+                        <pic:spPr>
+                          <a:xfrm>
+                            <a:off x="0" y="0"/>
+                            <a:ext cx="3406775" cy="1708785"/>
+                          </a:xfrm>
+                          <a:prstGeom prst="rect">
+                            <a:avLst/>
+                          </a:prstGeom>
+                        </pic:spPr>
+                      </pic:pic>
+                    </a:graphicData>
+                  </a:graphic>
+                </wp:inline>
+              </w:drawing>
+            </w:r>
+          </w:p>
         </w:tc>
       </w:tr>
       <w:tr>
@@ -855,25 +1030,102 @@
           <w:tcPr>
             <w:tcW w:w="2182" w:type="dxa"/>
           </w:tcPr>
-          <w:p/>
+          <w:p>
+            <w:r>
+              <w:lastRenderedPageBreak/>
+              <w:t>2</w:t>
+            </w:r>
+          </w:p>
         </w:tc>
         <w:tc>
           <w:tcPr>
             <w:tcW w:w="1559" w:type="dxa"/>
           </w:tcPr>
-          <w:p/>
+          <w:p>
+            <w:r>
+              <w:t>Logic</w:t>
+            </w:r>
+          </w:p>
         </w:tc>
         <w:tc>
           <w:tcPr>
             <w:tcW w:w="5954" w:type="dxa"/>
           </w:tcPr>
-          <w:p/>
+          <w:p>
+            <w:r>
+              <w:t>I am trying to assign a course</w:t>
+            </w:r>
+            <w:r>
+              <w:t xml:space="preserve"> </w:t>
+            </w:r>
+            <w:r>
+              <w:t xml:space="preserve">from a check box group to an Instructor. </w:t>
+            </w:r>
+            <w:r>
+              <w:t xml:space="preserve">Line 226 in this picture is not executed. So the database is not assigning the </w:t>
+            </w:r>
+            <w:proofErr w:type="spellStart"/>
+            <w:r>
+              <w:t>C</w:t>
+            </w:r>
+            <w:bookmarkStart w:id="0" w:name="_GoBack"/>
+            <w:bookmarkEnd w:id="0"/>
+            <w:r>
+              <w:t>ourseID</w:t>
+            </w:r>
+            <w:proofErr w:type="spellEnd"/>
+            <w:r>
+              <w:t xml:space="preserve"> value to the selected Instructor.</w:t>
+            </w:r>
+          </w:p>
         </w:tc>
         <w:tc>
           <w:tcPr>
             <w:tcW w:w="5581" w:type="dxa"/>
           </w:tcPr>
-          <w:p/>
+          <w:p>
+            <w:r>
+              <w:rPr>
+                <w:noProof/>
+                <w:lang w:val="en-US"/>
+              </w:rPr>
+              <w:drawing>
+                <wp:inline distT="0" distB="0" distL="0" distR="0" wp14:anchorId="12F2C4BF" wp14:editId="1B81486D">
+                  <wp:extent cx="3406775" cy="3821430"/>
+                  <wp:effectExtent l="0" t="0" r="3175" b="7620"/>
+                  <wp:docPr id="2" name="Picture 2"/>
+                  <wp:cNvGraphicFramePr>
+                    <a:graphicFrameLocks xmlns:a="http://schemas.openxmlformats.org/drawingml/2006/main" noChangeAspect="1"/>
+                  </wp:cNvGraphicFramePr>
+                  <a:graphic xmlns:a="http://schemas.openxmlformats.org/drawingml/2006/main">
+                    <a:graphicData uri="http://schemas.openxmlformats.org/drawingml/2006/picture">
+                      <pic:pic xmlns:pic="http://schemas.openxmlformats.org/drawingml/2006/picture">
+                        <pic:nvPicPr>
+                          <pic:cNvPr id="1" name=""/>
+                          <pic:cNvPicPr/>
+                        </pic:nvPicPr>
+                        <pic:blipFill>
+                          <a:blip r:embed="rId12"/>
+                          <a:stretch>
+                            <a:fillRect/>
+                          </a:stretch>
+                        </pic:blipFill>
+                        <pic:spPr>
+                          <a:xfrm>
+                            <a:off x="0" y="0"/>
+                            <a:ext cx="3406775" cy="3821430"/>
+                          </a:xfrm>
+                          <a:prstGeom prst="rect">
+                            <a:avLst/>
+                          </a:prstGeom>
+                        </pic:spPr>
+                      </pic:pic>
+                    </a:graphicData>
+                  </a:graphic>
+                </wp:inline>
+              </w:drawing>
+            </w:r>
+          </w:p>
         </w:tc>
       </w:tr>
       <w:tr>
@@ -1471,8 +1723,8 @@
     </w:tbl>
     <w:p/>
     <w:sectPr>
-      <w:headerReference w:type="default" r:id="rId11"/>
-      <w:footerReference w:type="default" r:id="rId12"/>
+      <w:headerReference w:type="default" r:id="rId13"/>
+      <w:footerReference w:type="default" r:id="rId14"/>
       <w:pgSz w:w="16838" w:h="11906" w:orient="landscape"/>
       <w:pgMar w:top="1440" w:right="1440" w:bottom="1440" w:left="1440" w:header="708" w:footer="708" w:gutter="0"/>
       <w:pgNumType w:start="0"/>
@@ -1643,7 +1895,7 @@
         <w:sz w:val="18"/>
         <w:szCs w:val="18"/>
       </w:rPr>
-      <w:t>1</w:t>
+      <w:t>3</w:t>
     </w:r>
     <w:r>
       <w:rPr>
@@ -3456,7 +3708,7 @@
 </file>
 
 <file path=customXml/itemProps2.xml><?xml version="1.0" encoding="utf-8"?>
-<ds:datastoreItem xmlns:ds="http://schemas.openxmlformats.org/officeDocument/2006/customXml" ds:itemID="{3B7345B2-7B90-49EA-B376-BAC179A57220}">
+<ds:datastoreItem xmlns:ds="http://schemas.openxmlformats.org/officeDocument/2006/customXml" ds:itemID="{DC83DAC0-8F82-459B-B146-CCAC7A49ED3C}">
   <ds:schemaRefs>
     <ds:schemaRef ds:uri="http://schemas.openxmlformats.org/officeDocument/2006/bibliography"/>
   </ds:schemaRefs>

</xml_diff>